<commit_message>
Gonzalo start to edit
</commit_message>
<xml_diff>
--- a/Coulbourn Behavior Checklist.docx
+++ b/Coulbourn Behavior Checklist.docx
@@ -3,53 +3,116 @@
 <w:document xmlns:wpc="http://schemas.microsoft.com/office/word/2010/wordprocessingCanvas" xmlns:mc="http://schemas.openxmlformats.org/markup-compatibility/2006" xmlns:o="urn:schemas-microsoft-com:office:office" xmlns:r="http://schemas.openxmlformats.org/officeDocument/2006/relationships" xmlns:m="http://schemas.openxmlformats.org/officeDocument/2006/math" xmlns:v="urn:schemas-microsoft-com:vml" xmlns:wp14="http://schemas.microsoft.com/office/word/2010/wordprocessingDrawing" xmlns:wp="http://schemas.openxmlformats.org/drawingml/2006/wordprocessingDrawing" xmlns:w10="urn:schemas-microsoft-com:office:word" xmlns:w="http://schemas.openxmlformats.org/wordprocessingml/2006/main" xmlns:w14="http://schemas.microsoft.com/office/word/2010/wordml" xmlns:wpg="http://schemas.microsoft.com/office/word/2010/wordprocessingGroup" xmlns:wpi="http://schemas.microsoft.com/office/word/2010/wordprocessingInk" xmlns:wne="http://schemas.microsoft.com/office/word/2006/wordml" xmlns:wps="http://schemas.microsoft.com/office/word/2010/wordprocessingShape" mc:Ignorable="w14 wp14">
   <w:body>
     <w:p>
-      <w:r>
-        <w:t>Coulbourn Behavior Checklist</w:t>
-      </w:r>
-      <w:r>
-        <w:t xml:space="preserve"> (2014.08.14 KT)</w:t>
+      <w:proofErr w:type="spellStart"/>
+      <w:r>
+        <w:t>Coulbourn</w:t>
+      </w:r>
+      <w:proofErr w:type="spellEnd"/>
+      <w:r>
+        <w:t xml:space="preserve"> Behavior Checklist</w:t>
+      </w:r>
+      <w:r>
+        <w:t xml:space="preserve"> (</w:t>
+      </w:r>
+      <w:proofErr w:type="gramStart"/>
+      <w:r>
+        <w:t>201</w:t>
+      </w:r>
+      <w:r>
+        <w:t>5.3</w:t>
+      </w:r>
+      <w:r>
+        <w:t>.</w:t>
+      </w:r>
+      <w:r>
+        <w:t>23  GAG</w:t>
+      </w:r>
+      <w:proofErr w:type="gramEnd"/>
+      <w:r>
+        <w:t>)</w:t>
       </w:r>
     </w:p>
     <w:p/>
     <w:p>
       <w:r>
         <w:t>Before Bringing Down Animal</w:t>
-      </w:r>
-    </w:p>
-    <w:p>
-      <w:r>
-        <w:t xml:space="preserve">     [   ]  </w:t>
-      </w:r>
-      <w:r>
-        <w:t>Is the shuttlebox generally clean and free of urine?</w:t>
-      </w:r>
-    </w:p>
-    <w:p>
-      <w:r>
-        <w:t xml:space="preserve">     [   ]  </w:t>
-      </w:r>
-      <w:r>
-        <w:t xml:space="preserve">Is the next animal’s tag posted </w:t>
       </w:r>
       <w:bookmarkStart w:id="0" w:name="_GoBack"/>
       <w:bookmarkEnd w:id="0"/>
-      <w:r>
-        <w:t>on the door?</w:t>
-      </w:r>
-    </w:p>
-    <w:p>
-      <w:r>
-        <w:t>Neuralynx Computer</w:t>
-      </w:r>
-    </w:p>
-    <w:p>
-      <w:r>
-        <w:t xml:space="preserve">     [   ]  Is Neuralynx booted up and Acquiring?</w:t>
-      </w:r>
-    </w:p>
-    <w:p>
-      <w:r>
-        <w:t>Coulbourn Computer</w:t>
+    </w:p>
+    <w:p>
+      <w:r>
+        <w:t xml:space="preserve">     [   </w:t>
+      </w:r>
+      <w:proofErr w:type="gramStart"/>
+      <w:r>
+        <w:t>]  Is</w:t>
+      </w:r>
+      <w:proofErr w:type="gramEnd"/>
+      <w:r>
+        <w:t xml:space="preserve"> the </w:t>
+      </w:r>
+      <w:proofErr w:type="spellStart"/>
+      <w:r>
+        <w:t>shuttlebox</w:t>
+      </w:r>
+      <w:proofErr w:type="spellEnd"/>
+      <w:r>
+        <w:t xml:space="preserve"> generally clean and free of urine?</w:t>
+      </w:r>
+    </w:p>
+    <w:p>
+      <w:r>
+        <w:t xml:space="preserve">     [   </w:t>
+      </w:r>
+      <w:proofErr w:type="gramStart"/>
+      <w:r>
+        <w:t>]  Is</w:t>
+      </w:r>
+      <w:proofErr w:type="gramEnd"/>
+      <w:r>
+        <w:t xml:space="preserve"> the next animal’s tag posted on the door?</w:t>
+      </w:r>
+    </w:p>
+    <w:p>
+      <w:proofErr w:type="spellStart"/>
+      <w:r>
+        <w:t>Neuralynx</w:t>
+      </w:r>
+      <w:proofErr w:type="spellEnd"/>
+      <w:r>
+        <w:t xml:space="preserve"> Computer</w:t>
+      </w:r>
+    </w:p>
+    <w:p>
+      <w:r>
+        <w:t xml:space="preserve">     [   </w:t>
+      </w:r>
+      <w:proofErr w:type="gramStart"/>
+      <w:r>
+        <w:t>]  Is</w:t>
+      </w:r>
+      <w:proofErr w:type="gramEnd"/>
+      <w:r>
+        <w:t xml:space="preserve"> </w:t>
+      </w:r>
+      <w:proofErr w:type="spellStart"/>
+      <w:r>
+        <w:t>Neuralynx</w:t>
+      </w:r>
+      <w:proofErr w:type="spellEnd"/>
+      <w:r>
+        <w:t xml:space="preserve"> booted up and Acquiring?</w:t>
+      </w:r>
+    </w:p>
+    <w:p>
+      <w:proofErr w:type="spellStart"/>
+      <w:r>
+        <w:t>Coulbourn</w:t>
+      </w:r>
+      <w:proofErr w:type="spellEnd"/>
+      <w:r>
+        <w:t xml:space="preserve"> Computer</w:t>
       </w:r>
     </w:p>
     <w:p>
@@ -71,12 +134,28 @@
     <w:p/>
     <w:p>
       <w:r>
-        <w:t>Before Putting Animal In Box</w:t>
-      </w:r>
-    </w:p>
-    <w:p>
-      <w:r>
-        <w:t xml:space="preserve">     [   ] Is the animal sufficiently jellyed up?</w:t>
+        <w:t xml:space="preserve">Before Putting Animal </w:t>
+      </w:r>
+      <w:proofErr w:type="gramStart"/>
+      <w:r>
+        <w:t>In</w:t>
+      </w:r>
+      <w:proofErr w:type="gramEnd"/>
+      <w:r>
+        <w:t xml:space="preserve"> Box</w:t>
+      </w:r>
+    </w:p>
+    <w:p>
+      <w:r>
+        <w:t xml:space="preserve">     [   ] Is the animal sufficiently </w:t>
+      </w:r>
+      <w:proofErr w:type="spellStart"/>
+      <w:r>
+        <w:t>jellyed</w:t>
+      </w:r>
+      <w:proofErr w:type="spellEnd"/>
+      <w:r>
+        <w:t xml:space="preserve"> up?</w:t>
       </w:r>
       <w:r>
         <w:t xml:space="preserve"> </w:t>
@@ -87,13 +166,29 @@
         <w:ind w:firstLine="720"/>
       </w:pPr>
       <w:r>
-        <w:t>(both paws and tail base, no excessive jelly)</w:t>
+        <w:t>(</w:t>
+      </w:r>
+      <w:proofErr w:type="gramStart"/>
+      <w:r>
+        <w:t>both</w:t>
+      </w:r>
+      <w:proofErr w:type="gramEnd"/>
+      <w:r>
+        <w:t xml:space="preserve"> paws and tail base, no excessive jelly)</w:t>
       </w:r>
     </w:p>
     <w:p/>
     <w:p>
       <w:r>
-        <w:t>After Putting Animal In Box</w:t>
+        <w:t xml:space="preserve">After Putting Animal </w:t>
+      </w:r>
+      <w:proofErr w:type="gramStart"/>
+      <w:r>
+        <w:t>In</w:t>
+      </w:r>
+      <w:proofErr w:type="gramEnd"/>
+      <w:r>
+        <w:t xml:space="preserve"> Box</w:t>
       </w:r>
     </w:p>
     <w:p>
@@ -101,7 +196,15 @@
         <w:t xml:space="preserve">     [   ] </w:t>
       </w:r>
       <w:r>
-        <w:t>Have you started up the Neuralynx recording</w:t>
+        <w:t xml:space="preserve">Have you started up the </w:t>
+      </w:r>
+      <w:proofErr w:type="spellStart"/>
+      <w:r>
+        <w:t>Neuralynx</w:t>
+      </w:r>
+      <w:proofErr w:type="spellEnd"/>
+      <w:r>
+        <w:t xml:space="preserve"> recording</w:t>
       </w:r>
       <w:r>
         <w:t>?</w:t>

</xml_diff>